<commit_message>
remove SDC position adjustment
only affected displayed locations + could display some SDs inside the head
</commit_message>
<xml_diff>
--- a/Suggested_AnalyzIR_Overwrites/summary.docx
+++ b/Suggested_AnalyzIR_Overwrites/summary.docx
@@ -39,6 +39,9 @@
         <w:ind w:left="2160" w:hanging="2160"/>
       </w:pPr>
       <w:r>
+        <w:rPr>
+          <w:noProof/>
+        </w:rPr>
         <w:drawing>
           <wp:inline distT="0" distB="0" distL="0" distR="0" wp14:anchorId="720E66E2" wp14:editId="0A856019">
             <wp:extent cx="5943600" cy="676275"/>
@@ -80,23 +83,28 @@
       <w:pPr>
         <w:ind w:left="2160" w:hanging="2160"/>
       </w:pPr>
-      <w:r>
-        <w:t xml:space="preserve">Add code to set SDC distances to exactly 8mm and set their offsets to the same </w:t>
-      </w:r>
-      <w:r>
-        <w:t>dimension.</w:t>
+      <w:bookmarkStart w:id="0" w:name="_GoBack"/>
+      <w:bookmarkEnd w:id="0"/>
+      <w:r>
+        <w:t>Fix</w:t>
+      </w:r>
+      <w:r>
+        <w:t xml:space="preserve"> error when</w:t>
+      </w:r>
+      <w:r>
+        <w:t xml:space="preserve"> loading &gt;2 wavelengths</w:t>
       </w:r>
     </w:p>
     <w:p>
-      <w:pPr>
-        <w:ind w:left="2160" w:hanging="2160"/>
-      </w:pPr>
-      <w:r>
+      <w:r>
+        <w:rPr>
+          <w:noProof/>
+        </w:rPr>
         <w:drawing>
-          <wp:inline distT="0" distB="0" distL="0" distR="0" wp14:anchorId="4FCDF549" wp14:editId="4F56AE63">
-            <wp:extent cx="5943600" cy="3698240"/>
-            <wp:effectExtent l="0" t="0" r="0" b="0"/>
-            <wp:docPr id="4" name="Picture 4"/>
+          <wp:inline distT="0" distB="0" distL="0" distR="0" wp14:anchorId="282A55C5" wp14:editId="7B2938D6">
+            <wp:extent cx="5696745" cy="1952898"/>
+            <wp:effectExtent l="0" t="0" r="0" b="9525"/>
+            <wp:docPr id="1" name="Picture 1"/>
             <wp:cNvGraphicFramePr>
               <a:graphicFrameLocks xmlns:a="http://schemas.openxmlformats.org/drawingml/2006/main" noChangeAspect="1"/>
             </wp:cNvGraphicFramePr>
@@ -116,65 +124,6 @@
                   <pic:spPr>
                     <a:xfrm>
                       <a:off x="0" y="0"/>
-                      <a:ext cx="5943600" cy="3698240"/>
-                    </a:xfrm>
-                    <a:prstGeom prst="rect">
-                      <a:avLst/>
-                    </a:prstGeom>
-                  </pic:spPr>
-                </pic:pic>
-              </a:graphicData>
-            </a:graphic>
-          </wp:inline>
-        </w:drawing>
-      </w:r>
-    </w:p>
-    <w:p>
-      <w:pPr>
-        <w:ind w:left="2160" w:hanging="2160"/>
-      </w:pPr>
-      <w:r>
-        <w:t>Fix</w:t>
-      </w:r>
-      <w:r>
-        <w:t xml:space="preserve"> error when</w:t>
-      </w:r>
-      <w:r>
-        <w:t xml:space="preserve"> loading &gt;2 wavelengths</w:t>
-      </w:r>
-      <w:bookmarkStart w:id="0" w:name="_GoBack"/>
-      <w:bookmarkEnd w:id="0"/>
-    </w:p>
-    <w:p>
-      <w:r>
-        <w:rPr>
-          <w:noProof/>
-        </w:rPr>
-        <w:lastRenderedPageBreak/>
-        <w:drawing>
-          <wp:inline distT="0" distB="0" distL="0" distR="0" wp14:anchorId="282A55C5" wp14:editId="7B2938D6">
-            <wp:extent cx="5696745" cy="1952898"/>
-            <wp:effectExtent l="0" t="0" r="0" b="9525"/>
-            <wp:docPr id="1" name="Picture 1"/>
-            <wp:cNvGraphicFramePr>
-              <a:graphicFrameLocks xmlns:a="http://schemas.openxmlformats.org/drawingml/2006/main" noChangeAspect="1"/>
-            </wp:cNvGraphicFramePr>
-            <a:graphic xmlns:a="http://schemas.openxmlformats.org/drawingml/2006/main">
-              <a:graphicData uri="http://schemas.openxmlformats.org/drawingml/2006/picture">
-                <pic:pic xmlns:pic="http://schemas.openxmlformats.org/drawingml/2006/picture">
-                  <pic:nvPicPr>
-                    <pic:cNvPr id="1" name=""/>
-                    <pic:cNvPicPr/>
-                  </pic:nvPicPr>
-                  <pic:blipFill>
-                    <a:blip r:embed="rId6"/>
-                    <a:stretch>
-                      <a:fillRect/>
-                    </a:stretch>
-                  </pic:blipFill>
-                  <pic:spPr>
-                    <a:xfrm>
-                      <a:off x="0" y="0"/>
                       <a:ext cx="5696745" cy="1952898"/>
                     </a:xfrm>
                     <a:prstGeom prst="rect">
@@ -226,7 +175,7 @@
                     <pic:cNvPicPr/>
                   </pic:nvPicPr>
                   <pic:blipFill>
-                    <a:blip r:embed="rId7"/>
+                    <a:blip r:embed="rId6"/>
                     <a:stretch>
                       <a:fillRect/>
                     </a:stretch>

</xml_diff>

<commit_message>
add overwrite for excluded SDC during AddShortSeperationRegressors
</commit_message>
<xml_diff>
--- a/Suggested_AnalyzIR_Overwrites/summary.docx
+++ b/Suggested_AnalyzIR_Overwrites/summary.docx
@@ -1,11 +1,14 @@
 
 <file path=word/document.xml><?xml version="1.0" encoding="utf-8"?>
-<w:document xmlns:wpc="http://schemas.microsoft.com/office/word/2010/wordprocessingCanvas" xmlns:cx="http://schemas.microsoft.com/office/drawing/2014/chartex" xmlns:cx1="http://schemas.microsoft.com/office/drawing/2015/9/8/chartex" xmlns:cx2="http://schemas.microsoft.com/office/drawing/2015/10/21/chartex" xmlns:cx3="http://schemas.microsoft.com/office/drawing/2016/5/9/chartex" xmlns:cx4="http://schemas.microsoft.com/office/drawing/2016/5/10/chartex" xmlns:cx5="http://schemas.microsoft.com/office/drawing/2016/5/11/chartex" xmlns:cx6="http://schemas.microsoft.com/office/drawing/2016/5/12/chartex" xmlns:cx7="http://schemas.microsoft.com/office/drawing/2016/5/13/chartex" xmlns:cx8="http://schemas.microsoft.com/office/drawing/2016/5/14/chartex" xmlns:mc="http://schemas.openxmlformats.org/markup-compatibility/2006" xmlns:aink="http://schemas.microsoft.com/office/drawing/2016/ink" xmlns:am3d="http://schemas.microsoft.com/office/drawing/2017/model3d" xmlns:o="urn:schemas-microsoft-com:office:office" xmlns:r="http://schemas.openxmlformats.org/officeDocument/2006/relationships" xmlns:m="http://schemas.openxmlformats.org/officeDocument/2006/math" xmlns:v="urn:schemas-microsoft-com:vml" xmlns:wp14="http://schemas.microsoft.com/office/word/2010/wordprocessingDrawing" xmlns:wp="http://schemas.openxmlformats.org/drawingml/2006/wordprocessingDrawing" xmlns:w10="urn:schemas-microsoft-com:office:word" xmlns:w="http://schemas.openxmlformats.org/wordprocessingml/2006/main" xmlns:w14="http://schemas.microsoft.com/office/word/2010/wordml" xmlns:w15="http://schemas.microsoft.com/office/word/2012/wordml" xmlns:w16cid="http://schemas.microsoft.com/office/word/2016/wordml/cid" xmlns:w16se="http://schemas.microsoft.com/office/word/2015/wordml/symex" xmlns:wpg="http://schemas.microsoft.com/office/word/2010/wordprocessingGroup" xmlns:wpi="http://schemas.microsoft.com/office/word/2010/wordprocessingInk" xmlns:wne="http://schemas.microsoft.com/office/word/2006/wordml" xmlns:wps="http://schemas.microsoft.com/office/word/2010/wordprocessingShape" mc:Ignorable="w14 w15 w16se w16cid wp14">
+<w:document xmlns:wpc="http://schemas.microsoft.com/office/word/2010/wordprocessingCanvas" xmlns:cx="http://schemas.microsoft.com/office/drawing/2014/chartex" xmlns:cx1="http://schemas.microsoft.com/office/drawing/2015/9/8/chartex" xmlns:cx2="http://schemas.microsoft.com/office/drawing/2015/10/21/chartex" xmlns:cx3="http://schemas.microsoft.com/office/drawing/2016/5/9/chartex" xmlns:cx4="http://schemas.microsoft.com/office/drawing/2016/5/10/chartex" xmlns:cx5="http://schemas.microsoft.com/office/drawing/2016/5/11/chartex" xmlns:cx6="http://schemas.microsoft.com/office/drawing/2016/5/12/chartex" xmlns:cx7="http://schemas.microsoft.com/office/drawing/2016/5/13/chartex" xmlns:cx8="http://schemas.microsoft.com/office/drawing/2016/5/14/chartex" xmlns:mc="http://schemas.openxmlformats.org/markup-compatibility/2006" xmlns:aink="http://schemas.microsoft.com/office/drawing/2016/ink" xmlns:am3d="http://schemas.microsoft.com/office/drawing/2017/model3d" xmlns:o="urn:schemas-microsoft-com:office:office" xmlns:r="http://schemas.openxmlformats.org/officeDocument/2006/relationships" xmlns:m="http://schemas.openxmlformats.org/officeDocument/2006/math" xmlns:v="urn:schemas-microsoft-com:vml" xmlns:wp14="http://schemas.microsoft.com/office/word/2010/wordprocessingDrawing" xmlns:wp="http://schemas.openxmlformats.org/drawingml/2006/wordprocessingDrawing" xmlns:w10="urn:schemas-microsoft-com:office:word" xmlns:w="http://schemas.openxmlformats.org/wordprocessingml/2006/main" xmlns:w14="http://schemas.microsoft.com/office/word/2010/wordml" xmlns:w15="http://schemas.microsoft.com/office/word/2012/wordml" xmlns:w16cex="http://schemas.microsoft.com/office/word/2018/wordml/cex" xmlns:w16cid="http://schemas.microsoft.com/office/word/2016/wordml/cid" xmlns:w16="http://schemas.microsoft.com/office/word/2018/wordml" xmlns:w16sdtdh="http://schemas.microsoft.com/office/word/2020/wordml/sdtdatahash" xmlns:w16se="http://schemas.microsoft.com/office/word/2015/wordml/symex" xmlns:wpg="http://schemas.microsoft.com/office/word/2010/wordprocessingGroup" xmlns:wpi="http://schemas.microsoft.com/office/word/2010/wordprocessingInk" xmlns:wne="http://schemas.microsoft.com/office/word/2006/wordml" xmlns:wps="http://schemas.microsoft.com/office/word/2010/wordprocessingShape" mc:Ignorable="w14 w15 w16se w16cid w16 w16cex w16sdtdh wp14">
   <w:background w:color="000000" w:themeColor="text1"/>
   <w:body>
     <w:p>
       <w:r>
-        <w:t>Updated: November 26, 2020</w:t>
+        <w:t xml:space="preserve">Updated: </w:t>
+      </w:r>
+      <w:r>
+        <w:t>March 15, 2022</w:t>
       </w:r>
     </w:p>
     <w:p/>
@@ -13,13 +16,23 @@
       <w:pPr>
         <w:pStyle w:val="Heading1"/>
       </w:pPr>
+      <w:proofErr w:type="gramStart"/>
       <w:r>
         <w:t>nirs.io.loadNIRx</w:t>
       </w:r>
-    </w:p>
-    <w:p>
-      <w:r>
-        <w:t xml:space="preserve">Prevent legacy code from running when one or more short-detector on the active bundles was </w:t>
+      <w:proofErr w:type="gramEnd"/>
+    </w:p>
+    <w:p>
+      <w:r>
+        <w:t xml:space="preserve">Prevent legacy code from running when one or more </w:t>
+      </w:r>
+      <w:proofErr w:type="gramStart"/>
+      <w:r>
+        <w:t>short-detector</w:t>
+      </w:r>
+      <w:proofErr w:type="gramEnd"/>
+      <w:r>
+        <w:t xml:space="preserve"> on the active bundles was </w:t>
       </w:r>
       <w:r>
         <w:t xml:space="preserve">added to the montage. </w:t>
@@ -83,8 +96,6 @@
       <w:pPr>
         <w:ind w:left="2160" w:hanging="2160"/>
       </w:pPr>
-      <w:bookmarkStart w:id="0" w:name="_GoBack"/>
-      <w:bookmarkEnd w:id="0"/>
       <w:r>
         <w:t>Fix</w:t>
       </w:r>
@@ -142,8 +153,13 @@
       <w:pPr>
         <w:pStyle w:val="Heading1"/>
       </w:pPr>
-      <w:r>
-        <w:t>nirs.util.</w:t>
+      <w:proofErr w:type="gramStart"/>
+      <w:r>
+        <w:t>nirs.util</w:t>
+      </w:r>
+      <w:proofErr w:type="gramEnd"/>
+      <w:r>
+        <w:t>.</w:t>
       </w:r>
       <w:r>
         <w:t>verify_formula</w:t>
@@ -197,6 +213,67 @@
       </w:r>
     </w:p>
     <w:p/>
+    <w:p>
+      <w:pPr>
+        <w:pStyle w:val="Heading1"/>
+      </w:pPr>
+      <w:proofErr w:type="gramStart"/>
+      <w:r>
+        <w:lastRenderedPageBreak/>
+        <w:t>nirs.modules</w:t>
+      </w:r>
+      <w:proofErr w:type="gramEnd"/>
+      <w:r>
+        <w:t>.</w:t>
+      </w:r>
+      <w:r>
+        <w:t>AddShortSeperationRegressors</w:t>
+      </w:r>
+    </w:p>
+    <w:p>
+      <w:r>
+        <w:t>Exclude signals with no range or all nan values</w:t>
+      </w:r>
+    </w:p>
+    <w:p>
+      <w:r>
+        <w:drawing>
+          <wp:inline distT="0" distB="0" distL="0" distR="0" wp14:anchorId="6CA0ED91" wp14:editId="74C6C6FD">
+            <wp:extent cx="5287113" cy="1428949"/>
+            <wp:effectExtent l="0" t="0" r="8890" b="0"/>
+            <wp:docPr id="4" name="Picture 4"/>
+            <wp:cNvGraphicFramePr>
+              <a:graphicFrameLocks xmlns:a="http://schemas.openxmlformats.org/drawingml/2006/main" noChangeAspect="1"/>
+            </wp:cNvGraphicFramePr>
+            <a:graphic xmlns:a="http://schemas.openxmlformats.org/drawingml/2006/main">
+              <a:graphicData uri="http://schemas.openxmlformats.org/drawingml/2006/picture">
+                <pic:pic xmlns:pic="http://schemas.openxmlformats.org/drawingml/2006/picture">
+                  <pic:nvPicPr>
+                    <pic:cNvPr id="1" name=""/>
+                    <pic:cNvPicPr/>
+                  </pic:nvPicPr>
+                  <pic:blipFill>
+                    <a:blip r:embed="rId7"/>
+                    <a:stretch>
+                      <a:fillRect/>
+                    </a:stretch>
+                  </pic:blipFill>
+                  <pic:spPr>
+                    <a:xfrm>
+                      <a:off x="0" y="0"/>
+                      <a:ext cx="5287113" cy="1428949"/>
+                    </a:xfrm>
+                    <a:prstGeom prst="rect">
+                      <a:avLst/>
+                    </a:prstGeom>
+                  </pic:spPr>
+                </pic:pic>
+              </a:graphicData>
+            </a:graphic>
+          </wp:inline>
+        </w:drawing>
+      </w:r>
+    </w:p>
     <w:p/>
     <w:sectPr>
       <w:pgSz w:w="12240" w:h="15840"/>
@@ -209,7 +286,7 @@
 </file>
 
 <file path=word/styles.xml><?xml version="1.0" encoding="utf-8"?>
-<w:styles xmlns:mc="http://schemas.openxmlformats.org/markup-compatibility/2006" xmlns:r="http://schemas.openxmlformats.org/officeDocument/2006/relationships" xmlns:w="http://schemas.openxmlformats.org/wordprocessingml/2006/main" xmlns:w14="http://schemas.microsoft.com/office/word/2010/wordml" xmlns:w15="http://schemas.microsoft.com/office/word/2012/wordml" xmlns:w16cid="http://schemas.microsoft.com/office/word/2016/wordml/cid" xmlns:w16se="http://schemas.microsoft.com/office/word/2015/wordml/symex" mc:Ignorable="w14 w15 w16se w16cid">
+<w:styles xmlns:mc="http://schemas.openxmlformats.org/markup-compatibility/2006" xmlns:r="http://schemas.openxmlformats.org/officeDocument/2006/relationships" xmlns:w="http://schemas.openxmlformats.org/wordprocessingml/2006/main" xmlns:w14="http://schemas.microsoft.com/office/word/2010/wordml" xmlns:w15="http://schemas.microsoft.com/office/word/2012/wordml" xmlns:w16cex="http://schemas.microsoft.com/office/word/2018/wordml/cex" xmlns:w16cid="http://schemas.microsoft.com/office/word/2016/wordml/cid" xmlns:w16="http://schemas.microsoft.com/office/word/2018/wordml" xmlns:w16sdtdh="http://schemas.microsoft.com/office/word/2020/wordml/sdtdatahash" xmlns:w16se="http://schemas.microsoft.com/office/word/2015/wordml/symex" mc:Ignorable="w14 w15 w16se w16cid w16 w16cex w16sdtdh">
   <w:docDefaults>
     <w:rPrDefault>
       <w:rPr>

</xml_diff>